<commit_message>
Mudanças p/ nova correção de atividade incompleta
</commit_message>
<xml_diff>
--- a/Texto Apresentação Encontro Remoto 2 SA 1 Unidade 9.docx
+++ b/Texto Apresentação Encontro Remoto 2 SA 1 Unidade 9.docx
@@ -561,6 +561,294 @@
           <w:rtl w:val="0"/>
         </w:rPr>
         <w:t xml:space="preserve">Slide 9</w:t>
+      </w:r>
+    </w:p>
+    <w:p>
+      <w:pPr>
+        <w:spacing w:line="360" w:lineRule="auto"/>
+        <w:jc w:val="both"/>
+        <w:rPr>
+          <w:sz w:val="24"/>
+          <w:szCs w:val="24"/>
+        </w:rPr>
+      </w:pPr>
+      <w:r>
+        <w:rPr>
+          <w:sz w:val="24"/>
+          <w:szCs w:val="24"/>
+          <w:rtl w:val="0"/>
+        </w:rPr>
+        <w:t xml:space="preserve">Dos resultados, convém revisá-los em função das necessidades do briefing. </w:t>
+      </w:r>
+      <w:r>
+        <w:rPr>
+          <w:sz w:val="24"/>
+          <w:szCs w:val="24"/>
+          <w:rtl w:val="0"/>
+        </w:rPr>
+        <w:t xml:space="preserve">Do início</w:t>
+      </w:r>
+      <w:r>
+        <w:rPr>
+          <w:sz w:val="24"/>
+          <w:szCs w:val="24"/>
+          <w:rtl w:val="0"/>
+        </w:rPr>
+        <w:t xml:space="preserve"> do projeto, procurou-se desenvolver um site de notícias de jogos, para desktop, tablet e celular, que fosse simples em layout, logo conciso nas informações, algo inspirado no famoso </w:t>
+      </w:r>
+      <w:hyperlink r:id="rId6">
+        <w:r>
+          <w:rPr>
+            <w:color w:val="1155cc"/>
+            <w:sz w:val="24"/>
+            <w:szCs w:val="24"/>
+            <w:u w:val="single"/>
+            <w:rtl w:val="0"/>
+          </w:rPr>
+          <w:t xml:space="preserve">Gamespot</w:t>
+        </w:r>
+      </w:hyperlink>
+      <w:r>
+        <w:rPr>
+          <w:sz w:val="24"/>
+          <w:szCs w:val="24"/>
+          <w:rtl w:val="0"/>
+        </w:rPr>
+        <w:t xml:space="preserve">, porém de um nicho temático específico, no mundo de jogos. Estes resultados foram atingidos, uma vez que o layout e o conteúdo disposto no site </w:t>
+      </w:r>
+      <w:r>
+        <w:rPr>
+          <w:i w:val="1"/>
+          <w:sz w:val="24"/>
+          <w:szCs w:val="24"/>
+          <w:rtl w:val="0"/>
+        </w:rPr>
+        <w:t xml:space="preserve">Retrogames </w:t>
+      </w:r>
+      <w:r>
+        <w:rPr>
+          <w:sz w:val="24"/>
+          <w:szCs w:val="24"/>
+          <w:rtl w:val="0"/>
+        </w:rPr>
+        <w:t xml:space="preserve">obedece a tais necessidades de início brifadas, pois apresenta simplicidade e concisão na disposição e veiculação das informações sobre jogos retrô. </w:t>
+      </w:r>
+    </w:p>
+    <w:p>
+      <w:pPr>
+        <w:spacing w:line="360" w:lineRule="auto"/>
+        <w:jc w:val="both"/>
+        <w:rPr>
+          <w:b w:val="1"/>
+          <w:sz w:val="24"/>
+          <w:szCs w:val="24"/>
+        </w:rPr>
+      </w:pPr>
+      <w:r>
+        <w:pict>
+          <v:rect style="width:0.0pt;height:1.5pt" o:hr="t" o:hrstd="t" o:hralign="center" fillcolor="#A0A0A0" stroked="f"/>
+        </w:pict>
+      </w:r>
+      <w:r>
+        <w:rPr>
+          <w:rtl w:val="0"/>
+        </w:rPr>
+      </w:r>
+    </w:p>
+    <w:p>
+      <w:pPr>
+        <w:spacing w:line="360" w:lineRule="auto"/>
+        <w:jc w:val="both"/>
+        <w:rPr>
+          <w:b w:val="1"/>
+          <w:sz w:val="24"/>
+          <w:szCs w:val="24"/>
+        </w:rPr>
+      </w:pPr>
+      <w:r>
+        <w:rPr>
+          <w:b w:val="1"/>
+          <w:sz w:val="24"/>
+          <w:szCs w:val="24"/>
+          <w:rtl w:val="0"/>
+        </w:rPr>
+        <w:t xml:space="preserve">Slide 10</w:t>
+      </w:r>
+    </w:p>
+    <w:p>
+      <w:pPr>
+        <w:spacing w:line="360" w:lineRule="auto"/>
+        <w:jc w:val="both"/>
+        <w:rPr>
+          <w:sz w:val="24"/>
+          <w:szCs w:val="24"/>
+        </w:rPr>
+      </w:pPr>
+      <w:r>
+        <w:rPr>
+          <w:sz w:val="24"/>
+          <w:szCs w:val="24"/>
+          <w:rtl w:val="0"/>
+        </w:rPr>
+        <w:t xml:space="preserve">O site </w:t>
+      </w:r>
+      <w:r>
+        <w:rPr>
+          <w:i w:val="1"/>
+          <w:sz w:val="24"/>
+          <w:szCs w:val="24"/>
+          <w:rtl w:val="0"/>
+        </w:rPr>
+        <w:t xml:space="preserve">Retrogames </w:t>
+      </w:r>
+      <w:r>
+        <w:rPr>
+          <w:sz w:val="24"/>
+          <w:szCs w:val="24"/>
+          <w:rtl w:val="0"/>
+        </w:rPr>
+        <w:t xml:space="preserve">atende </w:t>
+      </w:r>
+      <w:r>
+        <w:rPr>
+          <w:sz w:val="24"/>
+          <w:szCs w:val="24"/>
+          <w:rtl w:val="0"/>
+        </w:rPr>
+        <w:t xml:space="preserve">aos princípios de UX, UI e Design Interativo nos seguintes aspectos: 1) simplicidade e clareza, de modo que se possa compreender e interagir com o site sem dificuldades; 2) boa </w:t>
+      </w:r>
+      <w:r>
+        <w:rPr>
+          <w:sz w:val="24"/>
+          <w:szCs w:val="24"/>
+          <w:rtl w:val="0"/>
+        </w:rPr>
+        <w:t xml:space="preserve">midiaticidade</w:t>
+      </w:r>
+      <w:r>
+        <w:rPr>
+          <w:sz w:val="24"/>
+          <w:szCs w:val="24"/>
+          <w:rtl w:val="0"/>
+        </w:rPr>
+        <w:t xml:space="preserve"> na veiculação das informações, de tal sorte que o site dialoga com os usuários naquilo que eles querem fazer, a bem saber, informar-se de jogos retrô; 3) disposição holística, balanceada e invisível, de modo que o usuário disponha de camadas de informação (das mais a menos importantes, das menos às mais detalhadas, no percorrer do site de cima abaixo), de tal forma que nem todas as informações estejam dispostas ​da mesma maneira, sendo exibidas em diferentes níveis de sentido.</w:t>
+      </w:r>
+    </w:p>
+    <w:p>
+      <w:pPr>
+        <w:spacing w:line="360" w:lineRule="auto"/>
+        <w:jc w:val="both"/>
+        <w:rPr>
+          <w:b w:val="1"/>
+          <w:sz w:val="24"/>
+          <w:szCs w:val="24"/>
+        </w:rPr>
+      </w:pPr>
+      <w:r>
+        <w:pict>
+          <v:rect style="width:0.0pt;height:1.5pt" o:hr="t" o:hrstd="t" o:hralign="center" fillcolor="#A0A0A0" stroked="f"/>
+        </w:pict>
+      </w:r>
+      <w:r>
+        <w:rPr>
+          <w:rtl w:val="0"/>
+        </w:rPr>
+      </w:r>
+    </w:p>
+    <w:p>
+      <w:pPr>
+        <w:spacing w:line="360" w:lineRule="auto"/>
+        <w:jc w:val="both"/>
+        <w:rPr>
+          <w:b w:val="1"/>
+          <w:sz w:val="24"/>
+          <w:szCs w:val="24"/>
+        </w:rPr>
+      </w:pPr>
+      <w:r>
+        <w:rPr>
+          <w:b w:val="1"/>
+          <w:sz w:val="24"/>
+          <w:szCs w:val="24"/>
+          <w:rtl w:val="0"/>
+        </w:rPr>
+        <w:t xml:space="preserve">Slide 11</w:t>
+      </w:r>
+    </w:p>
+    <w:p>
+      <w:pPr>
+        <w:spacing w:line="360" w:lineRule="auto"/>
+        <w:jc w:val="both"/>
+        <w:rPr>
+          <w:sz w:val="24"/>
+          <w:szCs w:val="24"/>
+        </w:rPr>
+      </w:pPr>
+      <w:r>
+        <w:rPr>
+          <w:sz w:val="24"/>
+          <w:szCs w:val="24"/>
+          <w:rtl w:val="0"/>
+        </w:rPr>
+        <w:t xml:space="preserve">As maiores dificuldades de desenvolvimento para o site </w:t>
+      </w:r>
+      <w:r>
+        <w:rPr>
+          <w:i w:val="1"/>
+          <w:sz w:val="24"/>
+          <w:szCs w:val="24"/>
+          <w:rtl w:val="0"/>
+        </w:rPr>
+        <w:t xml:space="preserve">Retrogames </w:t>
+      </w:r>
+      <w:r>
+        <w:rPr>
+          <w:sz w:val="24"/>
+          <w:szCs w:val="24"/>
+          <w:rtl w:val="0"/>
+        </w:rPr>
+        <w:t xml:space="preserve">têm a ver com a disposição, em código, dos elementos da página justamente em função da responsividade do site para as diferentes plataformas, partindo do desktop, passando ao tablet, até o celular. Por conta das diferenças dos tamanhos da tela, a seleção e deleção de informações e a maneira de dispô-las exigem técnicas mais delicadas de organização dos elementos na página, seja a nível de programação (com uso, por exemplo, de modos de exibição de carrossel, para otimizar espaço visual, no modo para celular ), seja a nível de exibição, com pesada edição de elementos CSS para ajuste à tela. Um segundo problema, ainda que não explorado pelo conteúdo da unidade (por não ser conteúdo de front end), teria a ver com a capacidade de armazenamento do site em si: sites de jogos trabalham com arquivos de foto e vídeo muito pesados, além de linkagem a outros ambientes e sites igualmente volumosos em termos de dados (Youtube e Twitch); talvez seja por esta razão que sites como o Gamespot, já mencionado, sejam simples de layout, evitando animações em tela, para além de uma sensibilidade estética a nível de design visual-digital da página em si.  Em suma, a conjunção destes dois fatores, um de ordem gráfica, outro de ordem computacional, representam um desafio para o bom desenvolvimento deste projeto.</w:t>
+      </w:r>
+    </w:p>
+    <w:p>
+      <w:pPr>
+        <w:spacing w:line="360" w:lineRule="auto"/>
+        <w:jc w:val="both"/>
+        <w:rPr>
+          <w:b w:val="1"/>
+          <w:sz w:val="24"/>
+          <w:szCs w:val="24"/>
+        </w:rPr>
+      </w:pPr>
+      <w:r>
+        <w:pict>
+          <v:rect style="width:0.0pt;height:1.5pt" o:hr="t" o:hrstd="t" o:hralign="center" fillcolor="#A0A0A0" stroked="f"/>
+        </w:pict>
+      </w:r>
+      <w:r>
+        <w:rPr>
+          <w:rtl w:val="0"/>
+        </w:rPr>
+      </w:r>
+    </w:p>
+    <w:p>
+      <w:pPr>
+        <w:spacing w:line="360" w:lineRule="auto"/>
+        <w:jc w:val="both"/>
+        <w:rPr>
+          <w:b w:val="1"/>
+          <w:sz w:val="24"/>
+          <w:szCs w:val="24"/>
+        </w:rPr>
+      </w:pPr>
+      <w:r>
+        <w:rPr>
+          <w:b w:val="1"/>
+          <w:sz w:val="24"/>
+          <w:szCs w:val="24"/>
+          <w:rtl w:val="0"/>
+        </w:rPr>
+        <w:t xml:space="preserve">Slide 12</w:t>
       </w:r>
     </w:p>
     <w:p>

</xml_diff>